<commit_message>
etat_de_lart (etude comparative entre Scala | Python | Java)
</commit_message>
<xml_diff>
--- a/T1_(MiNovembre)_veille_techno_analyse_eReputation/Etat_de_lart.docx
+++ b/T1_(MiNovembre)_veille_techno_analyse_eReputation/Etat_de_lart.docx
@@ -216,7 +216,7 @@
     <w:tbl>
       <w:tblPr>
         <w:tblStyle w:val="a"/>
-        <w:tblW w:w="9029" w:type="dxa"/>
+        <w:tblW w:w="9030" w:type="dxa"/>
         <w:tblInd w:w="100" w:type="dxa"/>
         <w:tblBorders>
           <w:top w:val="single" w:sz="8" w:space="0" w:color="000000"/>
@@ -230,70 +230,120 @@
         <w:tblLook w:val="0600" w:firstRow="0" w:lastRow="0" w:firstColumn="0" w:lastColumn="0" w:noHBand="1" w:noVBand="1"/>
       </w:tblPr>
       <w:tblGrid>
-        <w:gridCol w:w="3009"/>
-        <w:gridCol w:w="3010"/>
-        <w:gridCol w:w="3010"/>
+        <w:gridCol w:w="2040"/>
+        <w:gridCol w:w="2550"/>
+        <w:gridCol w:w="2610"/>
+        <w:gridCol w:w="1830"/>
       </w:tblGrid>
       <w:tr>
         <w:tc>
           <w:tcPr>
-            <w:tcW w:w="3009" w:type="dxa"/>
-            <w:shd w:val="clear" w:color="auto" w:fill="auto"/>
-            <w:tcMar>
-              <w:top w:w="100" w:type="dxa"/>
-              <w:left w:w="100" w:type="dxa"/>
-              <w:bottom w:w="100" w:type="dxa"/>
-              <w:right w:w="100" w:type="dxa"/>
-            </w:tcMar>
-          </w:tcPr>
-          <w:p>
-            <w:pPr>
-              <w:widowControl w:val="0"/>
-              <w:spacing w:line="240" w:lineRule="auto"/>
-              <w:contextualSpacing w:val="0"/>
-            </w:pPr>
-          </w:p>
-        </w:tc>
-        <w:tc>
-          <w:tcPr>
-            <w:tcW w:w="3009" w:type="dxa"/>
-            <w:shd w:val="clear" w:color="auto" w:fill="auto"/>
-            <w:tcMar>
-              <w:top w:w="100" w:type="dxa"/>
-              <w:left w:w="100" w:type="dxa"/>
-              <w:bottom w:w="100" w:type="dxa"/>
-              <w:right w:w="100" w:type="dxa"/>
-            </w:tcMar>
-          </w:tcPr>
-          <w:p>
-            <w:pPr>
-              <w:widowControl w:val="0"/>
-              <w:spacing w:line="240" w:lineRule="auto"/>
-              <w:contextualSpacing w:val="0"/>
-            </w:pPr>
-            <w:r>
+            <w:tcW w:w="2040" w:type="dxa"/>
+            <w:shd w:val="clear" w:color="auto" w:fill="auto"/>
+            <w:tcMar>
+              <w:top w:w="100" w:type="dxa"/>
+              <w:left w:w="100" w:type="dxa"/>
+              <w:bottom w:w="100" w:type="dxa"/>
+              <w:right w:w="100" w:type="dxa"/>
+            </w:tcMar>
+          </w:tcPr>
+          <w:p>
+            <w:pPr>
+              <w:widowControl w:val="0"/>
+              <w:spacing w:line="240" w:lineRule="auto"/>
+              <w:contextualSpacing w:val="0"/>
+            </w:pPr>
+          </w:p>
+        </w:tc>
+        <w:tc>
+          <w:tcPr>
+            <w:tcW w:w="2550" w:type="dxa"/>
+            <w:shd w:val="clear" w:color="auto" w:fill="auto"/>
+            <w:tcMar>
+              <w:top w:w="100" w:type="dxa"/>
+              <w:left w:w="100" w:type="dxa"/>
+              <w:bottom w:w="100" w:type="dxa"/>
+              <w:right w:w="100" w:type="dxa"/>
+            </w:tcMar>
+          </w:tcPr>
+          <w:p>
+            <w:pPr>
+              <w:widowControl w:val="0"/>
+              <w:spacing w:line="240" w:lineRule="auto"/>
+              <w:contextualSpacing w:val="0"/>
+              <w:jc w:val="center"/>
+              <w:rPr>
+                <w:sz w:val="28"/>
+                <w:szCs w:val="28"/>
+              </w:rPr>
+            </w:pPr>
+            <w:r>
+              <w:rPr>
+                <w:sz w:val="28"/>
+                <w:szCs w:val="28"/>
+              </w:rPr>
+              <w:t>Scala</w:t>
+            </w:r>
+          </w:p>
+        </w:tc>
+        <w:tc>
+          <w:tcPr>
+            <w:tcW w:w="2610" w:type="dxa"/>
+            <w:shd w:val="clear" w:color="auto" w:fill="auto"/>
+            <w:tcMar>
+              <w:top w:w="100" w:type="dxa"/>
+              <w:left w:w="100" w:type="dxa"/>
+              <w:bottom w:w="100" w:type="dxa"/>
+              <w:right w:w="100" w:type="dxa"/>
+            </w:tcMar>
+          </w:tcPr>
+          <w:p>
+            <w:pPr>
+              <w:widowControl w:val="0"/>
+              <w:spacing w:line="240" w:lineRule="auto"/>
+              <w:contextualSpacing w:val="0"/>
+              <w:jc w:val="center"/>
+              <w:rPr>
+                <w:sz w:val="28"/>
+                <w:szCs w:val="28"/>
+              </w:rPr>
+            </w:pPr>
+            <w:r>
+              <w:rPr>
+                <w:sz w:val="28"/>
+                <w:szCs w:val="28"/>
+              </w:rPr>
               <w:t>Python</w:t>
             </w:r>
           </w:p>
         </w:tc>
         <w:tc>
           <w:tcPr>
-            <w:tcW w:w="3009" w:type="dxa"/>
-            <w:shd w:val="clear" w:color="auto" w:fill="auto"/>
-            <w:tcMar>
-              <w:top w:w="100" w:type="dxa"/>
-              <w:left w:w="100" w:type="dxa"/>
-              <w:bottom w:w="100" w:type="dxa"/>
-              <w:right w:w="100" w:type="dxa"/>
-            </w:tcMar>
-          </w:tcPr>
-          <w:p>
-            <w:pPr>
-              <w:widowControl w:val="0"/>
-              <w:spacing w:line="240" w:lineRule="auto"/>
-              <w:contextualSpacing w:val="0"/>
-            </w:pPr>
-            <w:r>
+            <w:tcW w:w="1830" w:type="dxa"/>
+            <w:shd w:val="clear" w:color="auto" w:fill="auto"/>
+            <w:tcMar>
+              <w:top w:w="100" w:type="dxa"/>
+              <w:left w:w="100" w:type="dxa"/>
+              <w:bottom w:w="100" w:type="dxa"/>
+              <w:right w:w="100" w:type="dxa"/>
+            </w:tcMar>
+          </w:tcPr>
+          <w:p>
+            <w:pPr>
+              <w:widowControl w:val="0"/>
+              <w:spacing w:line="240" w:lineRule="auto"/>
+              <w:contextualSpacing w:val="0"/>
+              <w:jc w:val="center"/>
+              <w:rPr>
+                <w:sz w:val="28"/>
+                <w:szCs w:val="28"/>
+              </w:rPr>
+            </w:pPr>
+            <w:r>
+              <w:rPr>
+                <w:sz w:val="28"/>
+                <w:szCs w:val="28"/>
+              </w:rPr>
               <w:t>Java</w:t>
             </w:r>
           </w:p>
@@ -302,45 +352,78 @@
       <w:tr>
         <w:tc>
           <w:tcPr>
-            <w:tcW w:w="3009" w:type="dxa"/>
-            <w:shd w:val="clear" w:color="auto" w:fill="auto"/>
-            <w:tcMar>
-              <w:top w:w="100" w:type="dxa"/>
-              <w:left w:w="100" w:type="dxa"/>
-              <w:bottom w:w="100" w:type="dxa"/>
-              <w:right w:w="100" w:type="dxa"/>
-            </w:tcMar>
-          </w:tcPr>
-          <w:p>
-            <w:pPr>
-              <w:widowControl w:val="0"/>
-              <w:spacing w:line="240" w:lineRule="auto"/>
-              <w:contextualSpacing w:val="0"/>
-            </w:pPr>
-          </w:p>
-        </w:tc>
-        <w:tc>
-          <w:tcPr>
-            <w:tcW w:w="3009" w:type="dxa"/>
-            <w:shd w:val="clear" w:color="auto" w:fill="auto"/>
-            <w:tcMar>
-              <w:top w:w="100" w:type="dxa"/>
-              <w:left w:w="100" w:type="dxa"/>
-              <w:bottom w:w="100" w:type="dxa"/>
-              <w:right w:w="100" w:type="dxa"/>
-            </w:tcMar>
-          </w:tcPr>
-          <w:p>
-            <w:pPr>
-              <w:widowControl w:val="0"/>
-              <w:spacing w:line="240" w:lineRule="auto"/>
-              <w:contextualSpacing w:val="0"/>
-            </w:pPr>
-          </w:p>
-        </w:tc>
-        <w:tc>
-          <w:tcPr>
-            <w:tcW w:w="3009" w:type="dxa"/>
+            <w:tcW w:w="2040" w:type="dxa"/>
+            <w:shd w:val="clear" w:color="auto" w:fill="auto"/>
+            <w:tcMar>
+              <w:top w:w="100" w:type="dxa"/>
+              <w:left w:w="100" w:type="dxa"/>
+              <w:bottom w:w="100" w:type="dxa"/>
+              <w:right w:w="100" w:type="dxa"/>
+            </w:tcMar>
+          </w:tcPr>
+          <w:p>
+            <w:pPr>
+              <w:widowControl w:val="0"/>
+              <w:spacing w:line="240" w:lineRule="auto"/>
+              <w:contextualSpacing w:val="0"/>
+            </w:pPr>
+            <w:r>
+              <w:t>Particularité</w:t>
+            </w:r>
+          </w:p>
+        </w:tc>
+        <w:tc>
+          <w:tcPr>
+            <w:tcW w:w="2550" w:type="dxa"/>
+            <w:shd w:val="clear" w:color="auto" w:fill="auto"/>
+            <w:tcMar>
+              <w:top w:w="100" w:type="dxa"/>
+              <w:left w:w="100" w:type="dxa"/>
+              <w:bottom w:w="100" w:type="dxa"/>
+              <w:right w:w="100" w:type="dxa"/>
+            </w:tcMar>
+          </w:tcPr>
+          <w:p>
+            <w:pPr>
+              <w:widowControl w:val="0"/>
+              <w:spacing w:line="240" w:lineRule="auto"/>
+              <w:contextualSpacing w:val="0"/>
+            </w:pPr>
+            <w:r>
+              <w:t>Langage natif de Spark</w:t>
+            </w:r>
+          </w:p>
+        </w:tc>
+        <w:tc>
+          <w:tcPr>
+            <w:tcW w:w="2610" w:type="dxa"/>
+            <w:shd w:val="clear" w:color="auto" w:fill="auto"/>
+            <w:tcMar>
+              <w:top w:w="100" w:type="dxa"/>
+              <w:left w:w="100" w:type="dxa"/>
+              <w:bottom w:w="100" w:type="dxa"/>
+              <w:right w:w="100" w:type="dxa"/>
+            </w:tcMar>
+          </w:tcPr>
+          <w:p>
+            <w:pPr>
+              <w:widowControl w:val="0"/>
+              <w:spacing w:line="240" w:lineRule="auto"/>
+              <w:contextualSpacing w:val="0"/>
+            </w:pPr>
+            <w:proofErr w:type="spellStart"/>
+            <w:r>
+              <w:t>Libs</w:t>
+            </w:r>
+            <w:proofErr w:type="spellEnd"/>
+            <w:r>
+              <w:t xml:space="preserve"> énorme pour Spark</w:t>
+            </w:r>
+          </w:p>
+        </w:tc>
+        <w:tc>
+          <w:tcPr>
+            <w:tcW w:w="1830" w:type="dxa"/>
             <w:shd w:val="clear" w:color="auto" w:fill="auto"/>
             <w:tcMar>
               <w:top w:w="100" w:type="dxa"/>
@@ -361,59 +444,369 @@
       <w:tr>
         <w:tc>
           <w:tcPr>
-            <w:tcW w:w="3009" w:type="dxa"/>
-            <w:shd w:val="clear" w:color="auto" w:fill="auto"/>
-            <w:tcMar>
-              <w:top w:w="100" w:type="dxa"/>
-              <w:left w:w="100" w:type="dxa"/>
-              <w:bottom w:w="100" w:type="dxa"/>
-              <w:right w:w="100" w:type="dxa"/>
-            </w:tcMar>
-          </w:tcPr>
-          <w:p>
-            <w:pPr>
-              <w:widowControl w:val="0"/>
-              <w:spacing w:line="240" w:lineRule="auto"/>
-              <w:contextualSpacing w:val="0"/>
-            </w:pPr>
-          </w:p>
-        </w:tc>
-        <w:tc>
-          <w:tcPr>
-            <w:tcW w:w="3009" w:type="dxa"/>
-            <w:shd w:val="clear" w:color="auto" w:fill="auto"/>
-            <w:tcMar>
-              <w:top w:w="100" w:type="dxa"/>
-              <w:left w:w="100" w:type="dxa"/>
-              <w:bottom w:w="100" w:type="dxa"/>
-              <w:right w:w="100" w:type="dxa"/>
-            </w:tcMar>
-          </w:tcPr>
-          <w:p>
-            <w:pPr>
-              <w:widowControl w:val="0"/>
-              <w:spacing w:line="240" w:lineRule="auto"/>
-              <w:contextualSpacing w:val="0"/>
-            </w:pPr>
-          </w:p>
-        </w:tc>
-        <w:tc>
-          <w:tcPr>
-            <w:tcW w:w="3009" w:type="dxa"/>
-            <w:shd w:val="clear" w:color="auto" w:fill="auto"/>
-            <w:tcMar>
-              <w:top w:w="100" w:type="dxa"/>
-              <w:left w:w="100" w:type="dxa"/>
-              <w:bottom w:w="100" w:type="dxa"/>
-              <w:right w:w="100" w:type="dxa"/>
-            </w:tcMar>
-          </w:tcPr>
-          <w:p>
-            <w:pPr>
-              <w:widowControl w:val="0"/>
-              <w:spacing w:line="240" w:lineRule="auto"/>
-              <w:contextualSpacing w:val="0"/>
-            </w:pPr>
+            <w:tcW w:w="2040" w:type="dxa"/>
+            <w:shd w:val="clear" w:color="auto" w:fill="auto"/>
+            <w:tcMar>
+              <w:top w:w="100" w:type="dxa"/>
+              <w:left w:w="100" w:type="dxa"/>
+              <w:bottom w:w="100" w:type="dxa"/>
+              <w:right w:w="100" w:type="dxa"/>
+            </w:tcMar>
+          </w:tcPr>
+          <w:p>
+            <w:pPr>
+              <w:widowControl w:val="0"/>
+              <w:spacing w:line="240" w:lineRule="auto"/>
+              <w:contextualSpacing w:val="0"/>
+            </w:pPr>
+            <w:r>
+              <w:t>Typage</w:t>
+            </w:r>
+          </w:p>
+        </w:tc>
+        <w:tc>
+          <w:tcPr>
+            <w:tcW w:w="2550" w:type="dxa"/>
+            <w:shd w:val="clear" w:color="auto" w:fill="auto"/>
+            <w:tcMar>
+              <w:top w:w="100" w:type="dxa"/>
+              <w:left w:w="100" w:type="dxa"/>
+              <w:bottom w:w="100" w:type="dxa"/>
+              <w:right w:w="100" w:type="dxa"/>
+            </w:tcMar>
+          </w:tcPr>
+          <w:p>
+            <w:pPr>
+              <w:widowControl w:val="0"/>
+              <w:spacing w:line="240" w:lineRule="auto"/>
+              <w:contextualSpacing w:val="0"/>
+            </w:pPr>
+            <w:r>
+              <w:t>Statique</w:t>
+            </w:r>
+          </w:p>
+        </w:tc>
+        <w:tc>
+          <w:tcPr>
+            <w:tcW w:w="2610" w:type="dxa"/>
+            <w:shd w:val="clear" w:color="auto" w:fill="auto"/>
+            <w:tcMar>
+              <w:top w:w="100" w:type="dxa"/>
+              <w:left w:w="100" w:type="dxa"/>
+              <w:bottom w:w="100" w:type="dxa"/>
+              <w:right w:w="100" w:type="dxa"/>
+            </w:tcMar>
+          </w:tcPr>
+          <w:p>
+            <w:pPr>
+              <w:widowControl w:val="0"/>
+              <w:spacing w:line="240" w:lineRule="auto"/>
+              <w:contextualSpacing w:val="0"/>
+            </w:pPr>
+            <w:r>
+              <w:t>Dynamique</w:t>
+            </w:r>
+          </w:p>
+        </w:tc>
+        <w:tc>
+          <w:tcPr>
+            <w:tcW w:w="1830" w:type="dxa"/>
+            <w:shd w:val="clear" w:color="auto" w:fill="auto"/>
+            <w:tcMar>
+              <w:top w:w="100" w:type="dxa"/>
+              <w:left w:w="100" w:type="dxa"/>
+              <w:bottom w:w="100" w:type="dxa"/>
+              <w:right w:w="100" w:type="dxa"/>
+            </w:tcMar>
+          </w:tcPr>
+          <w:p>
+            <w:pPr>
+              <w:widowControl w:val="0"/>
+              <w:spacing w:line="240" w:lineRule="auto"/>
+              <w:contextualSpacing w:val="0"/>
+            </w:pPr>
+            <w:r>
+              <w:t>Statique</w:t>
+            </w:r>
+          </w:p>
+        </w:tc>
+      </w:tr>
+      <w:tr>
+        <w:tc>
+          <w:tcPr>
+            <w:tcW w:w="2040" w:type="dxa"/>
+            <w:shd w:val="clear" w:color="auto" w:fill="auto"/>
+            <w:tcMar>
+              <w:top w:w="100" w:type="dxa"/>
+              <w:left w:w="100" w:type="dxa"/>
+              <w:bottom w:w="100" w:type="dxa"/>
+              <w:right w:w="100" w:type="dxa"/>
+            </w:tcMar>
+          </w:tcPr>
+          <w:p>
+            <w:pPr>
+              <w:widowControl w:val="0"/>
+              <w:spacing w:line="240" w:lineRule="auto"/>
+              <w:contextualSpacing w:val="0"/>
+            </w:pPr>
+            <w:r>
+              <w:t>Simplicité syntaxe</w:t>
+            </w:r>
+          </w:p>
+        </w:tc>
+        <w:tc>
+          <w:tcPr>
+            <w:tcW w:w="2550" w:type="dxa"/>
+            <w:shd w:val="clear" w:color="auto" w:fill="auto"/>
+            <w:tcMar>
+              <w:top w:w="100" w:type="dxa"/>
+              <w:left w:w="100" w:type="dxa"/>
+              <w:bottom w:w="100" w:type="dxa"/>
+              <w:right w:w="100" w:type="dxa"/>
+            </w:tcMar>
+          </w:tcPr>
+          <w:p>
+            <w:pPr>
+              <w:widowControl w:val="0"/>
+              <w:spacing w:line="240" w:lineRule="auto"/>
+              <w:contextualSpacing w:val="0"/>
+              <w:jc w:val="center"/>
+            </w:pPr>
+            <w:r>
+              <w:t>2/5</w:t>
+            </w:r>
+          </w:p>
+        </w:tc>
+        <w:tc>
+          <w:tcPr>
+            <w:tcW w:w="2610" w:type="dxa"/>
+            <w:shd w:val="clear" w:color="auto" w:fill="auto"/>
+            <w:tcMar>
+              <w:top w:w="100" w:type="dxa"/>
+              <w:left w:w="100" w:type="dxa"/>
+              <w:bottom w:w="100" w:type="dxa"/>
+              <w:right w:w="100" w:type="dxa"/>
+            </w:tcMar>
+          </w:tcPr>
+          <w:p>
+            <w:pPr>
+              <w:widowControl w:val="0"/>
+              <w:spacing w:line="240" w:lineRule="auto"/>
+              <w:contextualSpacing w:val="0"/>
+              <w:jc w:val="center"/>
+            </w:pPr>
+            <w:r>
+              <w:t>5/5</w:t>
+            </w:r>
+          </w:p>
+        </w:tc>
+        <w:tc>
+          <w:tcPr>
+            <w:tcW w:w="1830" w:type="dxa"/>
+            <w:shd w:val="clear" w:color="auto" w:fill="auto"/>
+            <w:tcMar>
+              <w:top w:w="100" w:type="dxa"/>
+              <w:left w:w="100" w:type="dxa"/>
+              <w:bottom w:w="100" w:type="dxa"/>
+              <w:right w:w="100" w:type="dxa"/>
+            </w:tcMar>
+          </w:tcPr>
+          <w:p>
+            <w:pPr>
+              <w:widowControl w:val="0"/>
+              <w:spacing w:line="240" w:lineRule="auto"/>
+              <w:contextualSpacing w:val="0"/>
+              <w:jc w:val="center"/>
+            </w:pPr>
+            <w:r>
+              <w:t>3/5</w:t>
+            </w:r>
+          </w:p>
+        </w:tc>
+      </w:tr>
+      <w:tr>
+        <w:tc>
+          <w:tcPr>
+            <w:tcW w:w="2040" w:type="dxa"/>
+            <w:shd w:val="clear" w:color="auto" w:fill="auto"/>
+            <w:tcMar>
+              <w:top w:w="100" w:type="dxa"/>
+              <w:left w:w="100" w:type="dxa"/>
+              <w:bottom w:w="100" w:type="dxa"/>
+              <w:right w:w="100" w:type="dxa"/>
+            </w:tcMar>
+          </w:tcPr>
+          <w:p>
+            <w:pPr>
+              <w:widowControl w:val="0"/>
+              <w:spacing w:line="240" w:lineRule="auto"/>
+              <w:contextualSpacing w:val="0"/>
+            </w:pPr>
+            <w:r>
+              <w:t>Explicité syntaxe</w:t>
+            </w:r>
+          </w:p>
+        </w:tc>
+        <w:tc>
+          <w:tcPr>
+            <w:tcW w:w="2550" w:type="dxa"/>
+            <w:shd w:val="clear" w:color="auto" w:fill="auto"/>
+            <w:tcMar>
+              <w:top w:w="100" w:type="dxa"/>
+              <w:left w:w="100" w:type="dxa"/>
+              <w:bottom w:w="100" w:type="dxa"/>
+              <w:right w:w="100" w:type="dxa"/>
+            </w:tcMar>
+          </w:tcPr>
+          <w:p>
+            <w:pPr>
+              <w:widowControl w:val="0"/>
+              <w:spacing w:line="240" w:lineRule="auto"/>
+              <w:contextualSpacing w:val="0"/>
+              <w:jc w:val="center"/>
+            </w:pPr>
+            <w:r>
+              <w:t>4/5</w:t>
+            </w:r>
+          </w:p>
+        </w:tc>
+        <w:tc>
+          <w:tcPr>
+            <w:tcW w:w="2610" w:type="dxa"/>
+            <w:shd w:val="clear" w:color="auto" w:fill="auto"/>
+            <w:tcMar>
+              <w:top w:w="100" w:type="dxa"/>
+              <w:left w:w="100" w:type="dxa"/>
+              <w:bottom w:w="100" w:type="dxa"/>
+              <w:right w:w="100" w:type="dxa"/>
+            </w:tcMar>
+          </w:tcPr>
+          <w:p>
+            <w:pPr>
+              <w:widowControl w:val="0"/>
+              <w:spacing w:line="240" w:lineRule="auto"/>
+              <w:contextualSpacing w:val="0"/>
+              <w:jc w:val="center"/>
+            </w:pPr>
+            <w:r>
+              <w:t>3/5</w:t>
+            </w:r>
+          </w:p>
+        </w:tc>
+        <w:tc>
+          <w:tcPr>
+            <w:tcW w:w="1830" w:type="dxa"/>
+            <w:shd w:val="clear" w:color="auto" w:fill="auto"/>
+            <w:tcMar>
+              <w:top w:w="100" w:type="dxa"/>
+              <w:left w:w="100" w:type="dxa"/>
+              <w:bottom w:w="100" w:type="dxa"/>
+              <w:right w:w="100" w:type="dxa"/>
+            </w:tcMar>
+          </w:tcPr>
+          <w:p>
+            <w:pPr>
+              <w:widowControl w:val="0"/>
+              <w:spacing w:line="240" w:lineRule="auto"/>
+              <w:contextualSpacing w:val="0"/>
+              <w:jc w:val="center"/>
+            </w:pPr>
+            <w:r>
+              <w:t>5/5</w:t>
+            </w:r>
+          </w:p>
+        </w:tc>
+      </w:tr>
+      <w:tr>
+        <w:tc>
+          <w:tcPr>
+            <w:tcW w:w="2040" w:type="dxa"/>
+            <w:shd w:val="clear" w:color="auto" w:fill="auto"/>
+            <w:tcMar>
+              <w:top w:w="100" w:type="dxa"/>
+              <w:left w:w="100" w:type="dxa"/>
+              <w:bottom w:w="100" w:type="dxa"/>
+              <w:right w:w="100" w:type="dxa"/>
+            </w:tcMar>
+          </w:tcPr>
+          <w:p>
+            <w:pPr>
+              <w:widowControl w:val="0"/>
+              <w:spacing w:line="240" w:lineRule="auto"/>
+              <w:contextualSpacing w:val="0"/>
+            </w:pPr>
+            <w:r>
+              <w:t>Rapidité</w:t>
+            </w:r>
+          </w:p>
+        </w:tc>
+        <w:tc>
+          <w:tcPr>
+            <w:tcW w:w="2550" w:type="dxa"/>
+            <w:shd w:val="clear" w:color="auto" w:fill="auto"/>
+            <w:tcMar>
+              <w:top w:w="100" w:type="dxa"/>
+              <w:left w:w="100" w:type="dxa"/>
+              <w:bottom w:w="100" w:type="dxa"/>
+              <w:right w:w="100" w:type="dxa"/>
+            </w:tcMar>
+          </w:tcPr>
+          <w:p>
+            <w:pPr>
+              <w:widowControl w:val="0"/>
+              <w:spacing w:line="240" w:lineRule="auto"/>
+              <w:contextualSpacing w:val="0"/>
+              <w:jc w:val="center"/>
+            </w:pPr>
+            <w:r>
+              <w:t>5/5</w:t>
+            </w:r>
+          </w:p>
+        </w:tc>
+        <w:tc>
+          <w:tcPr>
+            <w:tcW w:w="2610" w:type="dxa"/>
+            <w:shd w:val="clear" w:color="auto" w:fill="auto"/>
+            <w:tcMar>
+              <w:top w:w="100" w:type="dxa"/>
+              <w:left w:w="100" w:type="dxa"/>
+              <w:bottom w:w="100" w:type="dxa"/>
+              <w:right w:w="100" w:type="dxa"/>
+            </w:tcMar>
+          </w:tcPr>
+          <w:p>
+            <w:pPr>
+              <w:widowControl w:val="0"/>
+              <w:spacing w:line="240" w:lineRule="auto"/>
+              <w:contextualSpacing w:val="0"/>
+              <w:jc w:val="center"/>
+            </w:pPr>
+            <w:r>
+              <w:t>3/5</w:t>
+            </w:r>
+          </w:p>
+        </w:tc>
+        <w:tc>
+          <w:tcPr>
+            <w:tcW w:w="1830" w:type="dxa"/>
+            <w:shd w:val="clear" w:color="auto" w:fill="auto"/>
+            <w:tcMar>
+              <w:top w:w="100" w:type="dxa"/>
+              <w:left w:w="100" w:type="dxa"/>
+              <w:bottom w:w="100" w:type="dxa"/>
+              <w:right w:w="100" w:type="dxa"/>
+            </w:tcMar>
+          </w:tcPr>
+          <w:p>
+            <w:pPr>
+              <w:widowControl w:val="0"/>
+              <w:spacing w:line="240" w:lineRule="auto"/>
+              <w:contextualSpacing w:val="0"/>
+              <w:jc w:val="center"/>
+            </w:pPr>
+            <w:r>
+              <w:t>1/5</w:t>
+            </w:r>
           </w:p>
         </w:tc>
       </w:tr>
@@ -428,6 +821,30 @@
           <w:szCs w:val="28"/>
         </w:rPr>
       </w:pPr>
+    </w:p>
+    <w:p>
+      <w:pPr>
+        <w:contextualSpacing w:val="0"/>
+      </w:pPr>
+      <w:r>
+        <w:rPr>
+          <w:b/>
+          <w:sz w:val="28"/>
+          <w:szCs w:val="28"/>
+        </w:rPr>
+        <w:tab/>
+      </w:r>
+      <w:r>
+        <w:t>La majorité des professionnels utilisent Scala et Python dans leur projet big data sous Spark. Cependant, Python reste loin le plus utilisé à l’heure actuelle du fait de sa simplicité de syntaxe et surtout sa large bibliothèque.</w:t>
+      </w:r>
+    </w:p>
+    <w:p>
+      <w:pPr>
+        <w:contextualSpacing w:val="0"/>
+      </w:pPr>
+      <w:r>
+        <w:t xml:space="preserve"> </w:t>
+      </w:r>
     </w:p>
     <w:p>
       <w:pPr>
@@ -478,7 +895,15 @@
           <w:sz w:val="28"/>
           <w:szCs w:val="28"/>
         </w:rPr>
-        <w:t>Etude technique</w:t>
+        <w:t>Etud</w:t>
+      </w:r>
+      <w:r>
+        <w:rPr>
+          <w:b/>
+          <w:sz w:val="28"/>
+          <w:szCs w:val="28"/>
+        </w:rPr>
+        <w:t>e technique</w:t>
       </w:r>
     </w:p>
     <w:p>
@@ -499,9 +924,9 @@
 <file path=word/numbering.xml><?xml version="1.0" encoding="utf-8"?>
 <w:numbering xmlns:wpc="http://schemas.microsoft.com/office/word/2010/wordprocessingCanvas" xmlns:cx="http://schemas.microsoft.com/office/drawing/2014/chartex" xmlns:cx1="http://schemas.microsoft.com/office/drawing/2015/9/8/chartex" xmlns:cx2="http://schemas.microsoft.com/office/drawing/2015/10/21/chartex" xmlns:cx3="http://schemas.microsoft.com/office/drawing/2016/5/9/chartex" xmlns:cx4="http://schemas.microsoft.com/office/drawing/2016/5/10/chartex" xmlns:cx5="http://schemas.microsoft.com/office/drawing/2016/5/11/chartex" xmlns:cx6="http://schemas.microsoft.com/office/drawing/2016/5/12/chartex" xmlns:cx7="http://schemas.microsoft.com/office/drawing/2016/5/13/chartex" xmlns:cx8="http://schemas.microsoft.com/office/drawing/2016/5/14/chartex" xmlns:mc="http://schemas.openxmlformats.org/markup-compatibility/2006" xmlns:aink="http://schemas.microsoft.com/office/drawing/2016/ink" xmlns:am3d="http://schemas.microsoft.com/office/drawing/2017/model3d" xmlns:o="urn:schemas-microsoft-com:office:office" xmlns:r="http://schemas.openxmlformats.org/officeDocument/2006/relationships" xmlns:m="http://schemas.openxmlformats.org/officeDocument/2006/math" xmlns:v="urn:schemas-microsoft-com:vml" xmlns:wp14="http://schemas.microsoft.com/office/word/2010/wordprocessingDrawing" xmlns:wp="http://schemas.openxmlformats.org/drawingml/2006/wordprocessingDrawing" xmlns:w10="urn:schemas-microsoft-com:office:word" xmlns:w="http://schemas.openxmlformats.org/wordprocessingml/2006/main" xmlns:w14="http://schemas.microsoft.com/office/word/2010/wordml" xmlns:w15="http://schemas.microsoft.com/office/word/2012/wordml" xmlns:w16cid="http://schemas.microsoft.com/office/word/2016/wordml/cid" xmlns:w16se="http://schemas.microsoft.com/office/word/2015/wordml/symex" xmlns:wpg="http://schemas.microsoft.com/office/word/2010/wordprocessingGroup" xmlns:wpi="http://schemas.microsoft.com/office/word/2010/wordprocessingInk" xmlns:wne="http://schemas.microsoft.com/office/word/2006/wordml" xmlns:wps="http://schemas.microsoft.com/office/word/2010/wordprocessingShape" mc:Ignorable="w14 w15 w16se w16cid wp14">
   <w:abstractNum w:abstractNumId="0" w15:restartNumberingAfterBreak="0">
-    <w:nsid w:val="4C8F5861"/>
+    <w:nsid w:val="6B185889"/>
     <w:multiLevelType w:val="multilevel"/>
-    <w:tmpl w:val="6E6232DA"/>
+    <w:tmpl w:val="8444A320"/>
     <w:lvl w:ilvl="0">
       <w:start w:val="1"/>
       <w:numFmt w:val="decimal"/>

</xml_diff>